<commit_message>
add and update doc file
</commit_message>
<xml_diff>
--- a/Day5/Day5 LSP22_7_24.docx
+++ b/Day5/Day5 LSP22_7_24.docx
@@ -309,12 +309,12 @@
           <wp:inline distB="114300" distT="114300" distL="114300" distR="114300">
             <wp:extent cx="5943600" cy="1308100"/>
             <wp:effectExtent b="0" l="0" r="0" t="0"/>
-            <wp:docPr id="10" name="image10.png"/>
+            <wp:docPr id="15" name="image5.png"/>
             <a:graphic>
               <a:graphicData uri="http://schemas.openxmlformats.org/drawingml/2006/picture">
                 <pic:pic>
                   <pic:nvPicPr>
-                    <pic:cNvPr id="0" name="image10.png"/>
+                    <pic:cNvPr id="0" name="image5.png"/>
                     <pic:cNvPicPr preferRelativeResize="0"/>
                   </pic:nvPicPr>
                   <pic:blipFill>
@@ -414,12 +414,12 @@
           <wp:inline distB="114300" distT="114300" distL="114300" distR="114300">
             <wp:extent cx="5943600" cy="2159000"/>
             <wp:effectExtent b="0" l="0" r="0" t="0"/>
-            <wp:docPr id="9" name="image3.png"/>
+            <wp:docPr id="14" name="image19.png"/>
             <a:graphic>
               <a:graphicData uri="http://schemas.openxmlformats.org/drawingml/2006/picture">
                 <pic:pic>
                   <pic:nvPicPr>
-                    <pic:cNvPr id="0" name="image3.png"/>
+                    <pic:cNvPr id="0" name="image19.png"/>
                     <pic:cNvPicPr preferRelativeResize="0"/>
                   </pic:nvPicPr>
                   <pic:blipFill>
@@ -585,12 +585,12 @@
           <wp:inline distB="114300" distT="114300" distL="114300" distR="114300">
             <wp:extent cx="5943600" cy="4330700"/>
             <wp:effectExtent b="0" l="0" r="0" t="0"/>
-            <wp:docPr id="14" name="image11.jpg"/>
+            <wp:docPr id="21" name="image21.jpg"/>
             <a:graphic>
               <a:graphicData uri="http://schemas.openxmlformats.org/drawingml/2006/picture">
                 <pic:pic>
                   <pic:nvPicPr>
-                    <pic:cNvPr id="0" name="image11.jpg"/>
+                    <pic:cNvPr id="0" name="image21.jpg"/>
                     <pic:cNvPicPr preferRelativeResize="0"/>
                   </pic:nvPicPr>
                   <pic:blipFill>
@@ -808,12 +808,12 @@
           <wp:inline distB="114300" distT="114300" distL="114300" distR="114300">
             <wp:extent cx="5943600" cy="2387600"/>
             <wp:effectExtent b="0" l="0" r="0" t="0"/>
-            <wp:docPr id="4" name="image14.png"/>
+            <wp:docPr id="9" name="image16.png"/>
             <a:graphic>
               <a:graphicData uri="http://schemas.openxmlformats.org/drawingml/2006/picture">
                 <pic:pic>
                   <pic:nvPicPr>
-                    <pic:cNvPr id="0" name="image14.png"/>
+                    <pic:cNvPr id="0" name="image16.png"/>
                     <pic:cNvPicPr preferRelativeResize="0"/>
                   </pic:nvPicPr>
                   <pic:blipFill>
@@ -873,12 +873,12 @@
           <wp:inline distB="114300" distT="114300" distL="114300" distR="114300">
             <wp:extent cx="5943600" cy="1524000"/>
             <wp:effectExtent b="0" l="0" r="0" t="0"/>
-            <wp:docPr id="2" name="image9.png"/>
+            <wp:docPr id="4" name="image10.png"/>
             <a:graphic>
               <a:graphicData uri="http://schemas.openxmlformats.org/drawingml/2006/picture">
                 <pic:pic>
                   <pic:nvPicPr>
-                    <pic:cNvPr id="0" name="image9.png"/>
+                    <pic:cNvPr id="0" name="image10.png"/>
                     <pic:cNvPicPr preferRelativeResize="0"/>
                   </pic:nvPicPr>
                   <pic:blipFill>
@@ -918,12 +918,12 @@
           <wp:inline distB="114300" distT="114300" distL="114300" distR="114300">
             <wp:extent cx="5943600" cy="495300"/>
             <wp:effectExtent b="0" l="0" r="0" t="0"/>
-            <wp:docPr id="6" name="image12.png"/>
+            <wp:docPr id="11" name="image13.png"/>
             <a:graphic>
               <a:graphicData uri="http://schemas.openxmlformats.org/drawingml/2006/picture">
                 <pic:pic>
                   <pic:nvPicPr>
-                    <pic:cNvPr id="0" name="image12.png"/>
+                    <pic:cNvPr id="0" name="image13.png"/>
                     <pic:cNvPicPr preferRelativeResize="0"/>
                   </pic:nvPicPr>
                   <pic:blipFill>
@@ -973,12 +973,12 @@
           <wp:inline distB="114300" distT="114300" distL="114300" distR="114300">
             <wp:extent cx="5124450" cy="4286250"/>
             <wp:effectExtent b="0" l="0" r="0" t="0"/>
-            <wp:docPr id="11" name="image7.jpg"/>
+            <wp:docPr id="16" name="image4.jpg"/>
             <a:graphic>
               <a:graphicData uri="http://schemas.openxmlformats.org/drawingml/2006/picture">
                 <pic:pic>
                   <pic:nvPicPr>
-                    <pic:cNvPr id="0" name="image7.jpg"/>
+                    <pic:cNvPr id="0" name="image4.jpg"/>
                     <pic:cNvPicPr preferRelativeResize="0"/>
                   </pic:nvPicPr>
                   <pic:blipFill>
@@ -1038,12 +1038,12 @@
           <wp:inline distB="114300" distT="114300" distL="114300" distR="114300">
             <wp:extent cx="5943600" cy="3530600"/>
             <wp:effectExtent b="0" l="0" r="0" t="0"/>
-            <wp:docPr id="12" name="image5.jpg"/>
+            <wp:docPr id="18" name="image3.jpg"/>
             <a:graphic>
               <a:graphicData uri="http://schemas.openxmlformats.org/drawingml/2006/picture">
                 <pic:pic>
                   <pic:nvPicPr>
-                    <pic:cNvPr id="0" name="image5.jpg"/>
+                    <pic:cNvPr id="0" name="image3.jpg"/>
                     <pic:cNvPicPr preferRelativeResize="0"/>
                   </pic:nvPicPr>
                   <pic:blipFill>
@@ -1103,12 +1103,12 @@
           <wp:inline distB="114300" distT="114300" distL="114300" distR="114300">
             <wp:extent cx="5943600" cy="4076700"/>
             <wp:effectExtent b="0" l="0" r="0" t="0"/>
-            <wp:docPr id="3" name="image6.jpg"/>
+            <wp:docPr id="7" name="image7.jpg"/>
             <a:graphic>
               <a:graphicData uri="http://schemas.openxmlformats.org/drawingml/2006/picture">
                 <pic:pic>
                   <pic:nvPicPr>
-                    <pic:cNvPr id="0" name="image6.jpg"/>
+                    <pic:cNvPr id="0" name="image7.jpg"/>
                     <pic:cNvPicPr preferRelativeResize="0"/>
                   </pic:nvPicPr>
                   <pic:blipFill>
@@ -1148,12 +1148,12 @@
           <wp:inline distB="114300" distT="114300" distL="114300" distR="114300">
             <wp:extent cx="5943600" cy="5232400"/>
             <wp:effectExtent b="0" l="0" r="0" t="0"/>
-            <wp:docPr id="8" name="image4.jpg"/>
+            <wp:docPr id="13" name="image8.jpg"/>
             <a:graphic>
               <a:graphicData uri="http://schemas.openxmlformats.org/drawingml/2006/picture">
                 <pic:pic>
                   <pic:nvPicPr>
-                    <pic:cNvPr id="0" name="image4.jpg"/>
+                    <pic:cNvPr id="0" name="image8.jpg"/>
                     <pic:cNvPicPr preferRelativeResize="0"/>
                   </pic:nvPicPr>
                   <pic:blipFill>
@@ -1263,12 +1263,12 @@
           <wp:inline distB="114300" distT="114300" distL="114300" distR="114300">
             <wp:extent cx="5943600" cy="4241800"/>
             <wp:effectExtent b="0" l="0" r="0" t="0"/>
-            <wp:docPr id="5" name="image1.jpg"/>
+            <wp:docPr id="10" name="image9.jpg"/>
             <a:graphic>
               <a:graphicData uri="http://schemas.openxmlformats.org/drawingml/2006/picture">
                 <pic:pic>
                   <pic:nvPicPr>
-                    <pic:cNvPr id="0" name="image1.jpg"/>
+                    <pic:cNvPr id="0" name="image9.jpg"/>
                     <pic:cNvPicPr preferRelativeResize="0"/>
                   </pic:nvPicPr>
                   <pic:blipFill>
@@ -1338,12 +1338,12 @@
           <wp:inline distB="114300" distT="114300" distL="114300" distR="114300">
             <wp:extent cx="5943600" cy="3162300"/>
             <wp:effectExtent b="0" l="0" r="0" t="0"/>
-            <wp:docPr id="7" name="image13.jpg"/>
+            <wp:docPr id="12" name="image1.jpg"/>
             <a:graphic>
               <a:graphicData uri="http://schemas.openxmlformats.org/drawingml/2006/picture">
                 <pic:pic>
                   <pic:nvPicPr>
-                    <pic:cNvPr id="0" name="image13.jpg"/>
+                    <pic:cNvPr id="0" name="image1.jpg"/>
                     <pic:cNvPicPr preferRelativeResize="0"/>
                   </pic:nvPicPr>
                   <pic:blipFill>
@@ -2018,7 +2018,7 @@
           <wp:inline distB="114300" distT="114300" distL="114300" distR="114300">
             <wp:extent cx="5219700" cy="6648450"/>
             <wp:effectExtent b="0" l="0" r="0" t="0"/>
-            <wp:docPr id="1" name="image2.png"/>
+            <wp:docPr id="3" name="image2.png"/>
             <a:graphic>
               <a:graphicData uri="http://schemas.openxmlformats.org/drawingml/2006/picture">
                 <pic:pic>
@@ -2168,12 +2168,12 @@
           <wp:inline distB="114300" distT="114300" distL="114300" distR="114300">
             <wp:extent cx="5019675" cy="7096125"/>
             <wp:effectExtent b="0" l="0" r="0" t="0"/>
-            <wp:docPr id="13" name="image8.png"/>
+            <wp:docPr id="19" name="image6.png"/>
             <a:graphic>
               <a:graphicData uri="http://schemas.openxmlformats.org/drawingml/2006/picture">
                 <pic:pic>
                   <pic:nvPicPr>
-                    <pic:cNvPr id="0" name="image8.png"/>
+                    <pic:cNvPr id="0" name="image6.png"/>
                     <pic:cNvPicPr preferRelativeResize="0"/>
                   </pic:nvPicPr>
                   <pic:blipFill>
@@ -2235,6 +2235,997 @@
         </w:rPr>
       </w:r>
     </w:p>
+    <w:p>
+      <w:pPr>
+        <w:rPr>
+          <w:b w:val="1"/>
+          <w:color w:val="222222"/>
+          <w:sz w:val="30"/>
+          <w:szCs w:val="30"/>
+          <w:highlight w:val="white"/>
+        </w:rPr>
+      </w:pPr>
+      <w:r>
+        <w:rPr>
+          <w:rtl w:val="0"/>
+        </w:rPr>
+      </w:r>
+    </w:p>
+    <w:p>
+      <w:pPr>
+        <w:rPr>
+          <w:b w:val="1"/>
+          <w:color w:val="ff0000"/>
+          <w:sz w:val="38"/>
+          <w:szCs w:val="38"/>
+          <w:highlight w:val="white"/>
+        </w:rPr>
+      </w:pPr>
+      <w:r>
+        <w:rPr>
+          <w:b w:val="1"/>
+          <w:color w:val="ff0000"/>
+          <w:sz w:val="38"/>
+          <w:szCs w:val="38"/>
+          <w:highlight w:val="white"/>
+          <w:rtl w:val="0"/>
+        </w:rPr>
+        <w:t xml:space="preserve">#Use of Sigint to terminate the running program</w:t>
+      </w:r>
+    </w:p>
+    <w:p>
+      <w:pPr>
+        <w:rPr>
+          <w:b w:val="1"/>
+          <w:color w:val="222222"/>
+          <w:sz w:val="30"/>
+          <w:szCs w:val="30"/>
+          <w:highlight w:val="white"/>
+        </w:rPr>
+      </w:pPr>
+      <w:r>
+        <w:rPr>
+          <w:b w:val="1"/>
+          <w:color w:val="222222"/>
+          <w:sz w:val="30"/>
+          <w:szCs w:val="30"/>
+          <w:highlight w:val="white"/>
+          <w:rtl w:val="0"/>
+        </w:rPr>
+        <w:t xml:space="preserve">For ex- If your program is running infinitely and you want to terminate it so you can use sigint or Ctrl +c to terminate it.</w:t>
+      </w:r>
+    </w:p>
+    <w:p>
+      <w:pPr>
+        <w:rPr>
+          <w:b w:val="1"/>
+          <w:color w:val="222222"/>
+          <w:sz w:val="30"/>
+          <w:szCs w:val="30"/>
+          <w:highlight w:val="white"/>
+        </w:rPr>
+      </w:pPr>
+      <w:r>
+        <w:rPr>
+          <w:rtl w:val="0"/>
+        </w:rPr>
+      </w:r>
+    </w:p>
+    <w:p>
+      <w:pPr>
+        <w:rPr>
+          <w:b w:val="1"/>
+          <w:color w:val="222222"/>
+          <w:sz w:val="30"/>
+          <w:szCs w:val="30"/>
+          <w:highlight w:val="white"/>
+        </w:rPr>
+      </w:pPr>
+      <w:r>
+        <w:rPr>
+          <w:rtl w:val="0"/>
+        </w:rPr>
+      </w:r>
+    </w:p>
+    <w:p>
+      <w:pPr>
+        <w:rPr>
+          <w:b w:val="1"/>
+          <w:color w:val="222222"/>
+          <w:sz w:val="30"/>
+          <w:szCs w:val="30"/>
+          <w:highlight w:val="white"/>
+        </w:rPr>
+      </w:pPr>
+      <w:r>
+        <w:rPr>
+          <w:b w:val="1"/>
+          <w:color w:val="222222"/>
+          <w:sz w:val="30"/>
+          <w:szCs w:val="30"/>
+          <w:highlight w:val="white"/>
+        </w:rPr>
+        <w:drawing>
+          <wp:inline distB="114300" distT="114300" distL="114300" distR="114300">
+            <wp:extent cx="5943600" cy="3708400"/>
+            <wp:effectExtent b="0" l="0" r="0" t="0"/>
+            <wp:docPr id="2" name="image18.png"/>
+            <a:graphic>
+              <a:graphicData uri="http://schemas.openxmlformats.org/drawingml/2006/picture">
+                <pic:pic>
+                  <pic:nvPicPr>
+                    <pic:cNvPr id="0" name="image18.png"/>
+                    <pic:cNvPicPr preferRelativeResize="0"/>
+                  </pic:nvPicPr>
+                  <pic:blipFill>
+                    <a:blip r:embed="rId20"/>
+                    <a:srcRect b="0" l="0" r="0" t="0"/>
+                    <a:stretch>
+                      <a:fillRect/>
+                    </a:stretch>
+                  </pic:blipFill>
+                  <pic:spPr>
+                    <a:xfrm>
+                      <a:off x="0" y="0"/>
+                      <a:ext cx="5943600" cy="3708400"/>
+                    </a:xfrm>
+                    <a:prstGeom prst="rect"/>
+                    <a:ln/>
+                  </pic:spPr>
+                </pic:pic>
+              </a:graphicData>
+            </a:graphic>
+          </wp:inline>
+        </w:drawing>
+      </w:r>
+      <w:r>
+        <w:rPr>
+          <w:rtl w:val="0"/>
+        </w:rPr>
+      </w:r>
+    </w:p>
+    <w:p>
+      <w:pPr>
+        <w:rPr>
+          <w:b w:val="1"/>
+          <w:color w:val="222222"/>
+          <w:sz w:val="30"/>
+          <w:szCs w:val="30"/>
+          <w:highlight w:val="white"/>
+        </w:rPr>
+      </w:pPr>
+      <w:r>
+        <w:rPr>
+          <w:b w:val="1"/>
+          <w:color w:val="222222"/>
+          <w:sz w:val="30"/>
+          <w:szCs w:val="30"/>
+          <w:highlight w:val="white"/>
+          <w:rtl w:val="0"/>
+        </w:rPr>
+        <w:t xml:space="preserve">Signal: It sends a message to the operating system.</w:t>
+      </w:r>
+    </w:p>
+    <w:p>
+      <w:pPr>
+        <w:rPr>
+          <w:b w:val="1"/>
+          <w:color w:val="222222"/>
+          <w:sz w:val="30"/>
+          <w:szCs w:val="30"/>
+          <w:highlight w:val="white"/>
+        </w:rPr>
+      </w:pPr>
+      <w:r>
+        <w:rPr>
+          <w:b w:val="1"/>
+          <w:color w:val="222222"/>
+          <w:sz w:val="30"/>
+          <w:szCs w:val="30"/>
+          <w:highlight w:val="white"/>
+          <w:rtl w:val="0"/>
+        </w:rPr>
+        <w:t xml:space="preserve">Signal Handler: It is a function which runs when we get a signal.</w:t>
+      </w:r>
+    </w:p>
+    <w:p>
+      <w:pPr>
+        <w:rPr>
+          <w:b w:val="1"/>
+          <w:color w:val="222222"/>
+          <w:sz w:val="30"/>
+          <w:szCs w:val="30"/>
+          <w:highlight w:val="white"/>
+        </w:rPr>
+      </w:pPr>
+      <w:r>
+        <w:rPr>
+          <w:b w:val="1"/>
+          <w:color w:val="222222"/>
+          <w:sz w:val="30"/>
+          <w:szCs w:val="30"/>
+          <w:highlight w:val="white"/>
+          <w:rtl w:val="0"/>
+        </w:rPr>
+        <w:t xml:space="preserve">SIGINT: Special type of function send when when we press Ctrl +C</w:t>
+      </w:r>
+    </w:p>
+    <w:p>
+      <w:pPr>
+        <w:rPr>
+          <w:b w:val="1"/>
+          <w:color w:val="222222"/>
+          <w:sz w:val="30"/>
+          <w:szCs w:val="30"/>
+          <w:highlight w:val="white"/>
+        </w:rPr>
+      </w:pPr>
+      <w:r>
+        <w:rPr>
+          <w:b w:val="1"/>
+          <w:color w:val="222222"/>
+          <w:sz w:val="30"/>
+          <w:szCs w:val="30"/>
+          <w:highlight w:val="white"/>
+          <w:rtl w:val="0"/>
+        </w:rPr>
+        <w:t xml:space="preserve">Signal Handler Registration: To tell the program to run which function when we got a signal.</w:t>
+      </w:r>
+    </w:p>
+    <w:p>
+      <w:pPr>
+        <w:rPr>
+          <w:b w:val="1"/>
+          <w:color w:val="222222"/>
+          <w:sz w:val="30"/>
+          <w:szCs w:val="30"/>
+          <w:highlight w:val="white"/>
+        </w:rPr>
+      </w:pPr>
+      <w:r>
+        <w:rPr>
+          <w:rtl w:val="0"/>
+        </w:rPr>
+      </w:r>
+    </w:p>
+    <w:p>
+      <w:pPr>
+        <w:rPr>
+          <w:b w:val="1"/>
+          <w:color w:val="222222"/>
+          <w:sz w:val="30"/>
+          <w:szCs w:val="30"/>
+          <w:highlight w:val="white"/>
+        </w:rPr>
+      </w:pPr>
+      <w:r>
+        <w:rPr>
+          <w:rtl w:val="0"/>
+        </w:rPr>
+      </w:r>
+    </w:p>
+    <w:p>
+      <w:pPr>
+        <w:rPr>
+          <w:b w:val="1"/>
+          <w:color w:val="222222"/>
+          <w:sz w:val="30"/>
+          <w:szCs w:val="30"/>
+          <w:highlight w:val="white"/>
+        </w:rPr>
+      </w:pPr>
+      <w:r>
+        <w:rPr>
+          <w:rtl w:val="0"/>
+        </w:rPr>
+      </w:r>
+    </w:p>
+    <w:p>
+      <w:pPr>
+        <w:rPr>
+          <w:b w:val="1"/>
+          <w:color w:val="222222"/>
+          <w:sz w:val="30"/>
+          <w:szCs w:val="30"/>
+          <w:highlight w:val="white"/>
+        </w:rPr>
+      </w:pPr>
+      <w:r>
+        <w:rPr>
+          <w:b w:val="1"/>
+          <w:color w:val="222222"/>
+          <w:sz w:val="30"/>
+          <w:szCs w:val="30"/>
+          <w:highlight w:val="white"/>
+          <w:rtl w:val="0"/>
+        </w:rPr>
+        <w:t xml:space="preserve">First way to handle infinite loop program</w:t>
+      </w:r>
+    </w:p>
+    <w:p>
+      <w:pPr>
+        <w:rPr>
+          <w:b w:val="1"/>
+          <w:color w:val="222222"/>
+          <w:sz w:val="30"/>
+          <w:szCs w:val="30"/>
+          <w:highlight w:val="white"/>
+        </w:rPr>
+      </w:pPr>
+      <w:r>
+        <w:rPr>
+          <w:b w:val="1"/>
+          <w:color w:val="222222"/>
+          <w:sz w:val="30"/>
+          <w:szCs w:val="30"/>
+          <w:highlight w:val="white"/>
+          <w:rtl w:val="0"/>
+        </w:rPr>
+        <w:t xml:space="preserve">-&gt; enter ctrl+c it will call signal handler function it will perform SIGINT and terminate program</w:t>
+      </w:r>
+    </w:p>
+    <w:p>
+      <w:pPr>
+        <w:rPr>
+          <w:b w:val="1"/>
+          <w:color w:val="222222"/>
+          <w:sz w:val="30"/>
+          <w:szCs w:val="30"/>
+          <w:highlight w:val="white"/>
+        </w:rPr>
+      </w:pPr>
+      <w:r>
+        <w:rPr>
+          <w:b w:val="1"/>
+          <w:color w:val="222222"/>
+          <w:sz w:val="30"/>
+          <w:szCs w:val="30"/>
+          <w:highlight w:val="white"/>
+        </w:rPr>
+        <w:drawing>
+          <wp:inline distB="114300" distT="114300" distL="114300" distR="114300">
+            <wp:extent cx="5238750" cy="2895600"/>
+            <wp:effectExtent b="0" l="0" r="0" t="0"/>
+            <wp:docPr id="17" name="image17.png"/>
+            <a:graphic>
+              <a:graphicData uri="http://schemas.openxmlformats.org/drawingml/2006/picture">
+                <pic:pic>
+                  <pic:nvPicPr>
+                    <pic:cNvPr id="0" name="image17.png"/>
+                    <pic:cNvPicPr preferRelativeResize="0"/>
+                  </pic:nvPicPr>
+                  <pic:blipFill>
+                    <a:blip r:embed="rId21"/>
+                    <a:srcRect b="0" l="0" r="0" t="0"/>
+                    <a:stretch>
+                      <a:fillRect/>
+                    </a:stretch>
+                  </pic:blipFill>
+                  <pic:spPr>
+                    <a:xfrm>
+                      <a:off x="0" y="0"/>
+                      <a:ext cx="5238750" cy="2895600"/>
+                    </a:xfrm>
+                    <a:prstGeom prst="rect"/>
+                    <a:ln/>
+                  </pic:spPr>
+                </pic:pic>
+              </a:graphicData>
+            </a:graphic>
+          </wp:inline>
+        </w:drawing>
+      </w:r>
+      <w:r>
+        <w:rPr>
+          <w:rtl w:val="0"/>
+        </w:rPr>
+      </w:r>
+    </w:p>
+    <w:p>
+      <w:pPr>
+        <w:rPr>
+          <w:b w:val="1"/>
+          <w:color w:val="222222"/>
+          <w:sz w:val="30"/>
+          <w:szCs w:val="30"/>
+          <w:highlight w:val="white"/>
+        </w:rPr>
+      </w:pPr>
+      <w:r>
+        <w:rPr>
+          <w:rtl w:val="0"/>
+        </w:rPr>
+      </w:r>
+    </w:p>
+    <w:p>
+      <w:pPr>
+        <w:rPr>
+          <w:b w:val="1"/>
+          <w:color w:val="222222"/>
+          <w:sz w:val="30"/>
+          <w:szCs w:val="30"/>
+          <w:highlight w:val="white"/>
+        </w:rPr>
+      </w:pPr>
+      <w:r>
+        <w:rPr>
+          <w:b w:val="1"/>
+          <w:color w:val="222222"/>
+          <w:sz w:val="30"/>
+          <w:szCs w:val="30"/>
+          <w:highlight w:val="white"/>
+          <w:rtl w:val="0"/>
+        </w:rPr>
+        <w:t xml:space="preserve">Another way to terminate program using SIGINT</w:t>
+      </w:r>
+    </w:p>
+    <w:p>
+      <w:pPr>
+        <w:rPr>
+          <w:b w:val="1"/>
+          <w:color w:val="222222"/>
+          <w:sz w:val="30"/>
+          <w:szCs w:val="30"/>
+          <w:highlight w:val="white"/>
+        </w:rPr>
+      </w:pPr>
+      <w:r>
+        <w:rPr>
+          <w:b w:val="1"/>
+          <w:color w:val="222222"/>
+          <w:sz w:val="30"/>
+          <w:szCs w:val="30"/>
+          <w:highlight w:val="white"/>
+        </w:rPr>
+        <w:drawing>
+          <wp:inline distB="114300" distT="114300" distL="114300" distR="114300">
+            <wp:extent cx="4600575" cy="1362075"/>
+            <wp:effectExtent b="0" l="0" r="0" t="0"/>
+            <wp:docPr id="6" name="image12.png"/>
+            <a:graphic>
+              <a:graphicData uri="http://schemas.openxmlformats.org/drawingml/2006/picture">
+                <pic:pic>
+                  <pic:nvPicPr>
+                    <pic:cNvPr id="0" name="image12.png"/>
+                    <pic:cNvPicPr preferRelativeResize="0"/>
+                  </pic:nvPicPr>
+                  <pic:blipFill>
+                    <a:blip r:embed="rId22"/>
+                    <a:srcRect b="0" l="0" r="0" t="0"/>
+                    <a:stretch>
+                      <a:fillRect/>
+                    </a:stretch>
+                  </pic:blipFill>
+                  <pic:spPr>
+                    <a:xfrm>
+                      <a:off x="0" y="0"/>
+                      <a:ext cx="4600575" cy="1362075"/>
+                    </a:xfrm>
+                    <a:prstGeom prst="rect"/>
+                    <a:ln/>
+                  </pic:spPr>
+                </pic:pic>
+              </a:graphicData>
+            </a:graphic>
+          </wp:inline>
+        </w:drawing>
+      </w:r>
+      <w:r>
+        <w:rPr>
+          <w:rtl w:val="0"/>
+        </w:rPr>
+      </w:r>
+    </w:p>
+    <w:p>
+      <w:pPr>
+        <w:rPr>
+          <w:b w:val="1"/>
+          <w:color w:val="222222"/>
+          <w:sz w:val="30"/>
+          <w:szCs w:val="30"/>
+          <w:highlight w:val="white"/>
+        </w:rPr>
+      </w:pPr>
+      <w:r>
+        <w:rPr>
+          <w:rtl w:val="0"/>
+        </w:rPr>
+      </w:r>
+    </w:p>
+    <w:p>
+      <w:pPr>
+        <w:numPr>
+          <w:ilvl w:val="0"/>
+          <w:numId w:val="1"/>
+        </w:numPr>
+        <w:ind w:left="720" w:hanging="360"/>
+        <w:rPr>
+          <w:b w:val="1"/>
+          <w:color w:val="222222"/>
+          <w:sz w:val="30"/>
+          <w:szCs w:val="30"/>
+          <w:highlight w:val="white"/>
+          <w:u w:val="none"/>
+        </w:rPr>
+      </w:pPr>
+      <w:r>
+        <w:rPr>
+          <w:b w:val="1"/>
+          <w:color w:val="222222"/>
+          <w:sz w:val="30"/>
+          <w:szCs w:val="30"/>
+          <w:highlight w:val="white"/>
+          <w:rtl w:val="0"/>
+        </w:rPr>
+        <w:t xml:space="preserve">Pgrep programName —-- to get pid of that program</w:t>
+      </w:r>
+    </w:p>
+    <w:p>
+      <w:pPr>
+        <w:numPr>
+          <w:ilvl w:val="0"/>
+          <w:numId w:val="1"/>
+        </w:numPr>
+        <w:ind w:left="720" w:hanging="360"/>
+        <w:rPr>
+          <w:b w:val="1"/>
+          <w:color w:val="222222"/>
+          <w:sz w:val="30"/>
+          <w:szCs w:val="30"/>
+          <w:highlight w:val="white"/>
+          <w:u w:val="none"/>
+        </w:rPr>
+      </w:pPr>
+      <w:r>
+        <w:rPr>
+          <w:b w:val="1"/>
+          <w:color w:val="222222"/>
+          <w:sz w:val="30"/>
+          <w:szCs w:val="30"/>
+          <w:highlight w:val="white"/>
+          <w:rtl w:val="0"/>
+        </w:rPr>
+        <w:t xml:space="preserve">Kill - signal name or signal no PID</w:t>
+      </w:r>
+    </w:p>
+    <w:p>
+      <w:pPr>
+        <w:rPr>
+          <w:b w:val="1"/>
+          <w:color w:val="222222"/>
+          <w:sz w:val="30"/>
+          <w:szCs w:val="30"/>
+          <w:highlight w:val="white"/>
+        </w:rPr>
+      </w:pPr>
+      <w:r>
+        <w:rPr>
+          <w:rtl w:val="0"/>
+        </w:rPr>
+      </w:r>
+    </w:p>
+    <w:p>
+      <w:pPr>
+        <w:rPr>
+          <w:b w:val="1"/>
+          <w:color w:val="222222"/>
+          <w:sz w:val="30"/>
+          <w:szCs w:val="30"/>
+          <w:highlight w:val="white"/>
+        </w:rPr>
+      </w:pPr>
+      <w:r>
+        <w:rPr>
+          <w:rtl w:val="0"/>
+        </w:rPr>
+      </w:r>
+    </w:p>
+    <w:p>
+      <w:pPr>
+        <w:rPr>
+          <w:b w:val="1"/>
+          <w:color w:val="222222"/>
+          <w:sz w:val="30"/>
+          <w:szCs w:val="30"/>
+          <w:highlight w:val="white"/>
+        </w:rPr>
+      </w:pPr>
+      <w:r>
+        <w:rPr>
+          <w:b w:val="1"/>
+          <w:color w:val="222222"/>
+          <w:sz w:val="30"/>
+          <w:szCs w:val="30"/>
+          <w:highlight w:val="white"/>
+          <w:rtl w:val="0"/>
+        </w:rPr>
+        <w:t xml:space="preserve"># Use of SIGSEGV</w:t>
+      </w:r>
+    </w:p>
+    <w:p>
+      <w:pPr>
+        <w:rPr>
+          <w:b w:val="1"/>
+          <w:color w:val="222222"/>
+          <w:sz w:val="30"/>
+          <w:szCs w:val="30"/>
+          <w:highlight w:val="white"/>
+        </w:rPr>
+      </w:pPr>
+      <w:r>
+        <w:rPr>
+          <w:b w:val="1"/>
+          <w:color w:val="222222"/>
+          <w:sz w:val="30"/>
+          <w:szCs w:val="30"/>
+          <w:highlight w:val="white"/>
+        </w:rPr>
+        <w:drawing>
+          <wp:inline distB="114300" distT="114300" distL="114300" distR="114300">
+            <wp:extent cx="3524250" cy="3571875"/>
+            <wp:effectExtent b="0" l="0" r="0" t="0"/>
+            <wp:docPr id="8" name="image20.png"/>
+            <a:graphic>
+              <a:graphicData uri="http://schemas.openxmlformats.org/drawingml/2006/picture">
+                <pic:pic>
+                  <pic:nvPicPr>
+                    <pic:cNvPr id="0" name="image20.png"/>
+                    <pic:cNvPicPr preferRelativeResize="0"/>
+                  </pic:nvPicPr>
+                  <pic:blipFill>
+                    <a:blip r:embed="rId23"/>
+                    <a:srcRect b="0" l="0" r="0" t="0"/>
+                    <a:stretch>
+                      <a:fillRect/>
+                    </a:stretch>
+                  </pic:blipFill>
+                  <pic:spPr>
+                    <a:xfrm>
+                      <a:off x="0" y="0"/>
+                      <a:ext cx="3524250" cy="3571875"/>
+                    </a:xfrm>
+                    <a:prstGeom prst="rect"/>
+                    <a:ln/>
+                  </pic:spPr>
+                </pic:pic>
+              </a:graphicData>
+            </a:graphic>
+          </wp:inline>
+        </w:drawing>
+      </w:r>
+      <w:r>
+        <w:rPr>
+          <w:rtl w:val="0"/>
+        </w:rPr>
+      </w:r>
+    </w:p>
+    <w:p>
+      <w:pPr>
+        <w:rPr>
+          <w:b w:val="1"/>
+          <w:color w:val="222222"/>
+          <w:sz w:val="30"/>
+          <w:szCs w:val="30"/>
+          <w:highlight w:val="white"/>
+        </w:rPr>
+      </w:pPr>
+      <w:r>
+        <w:rPr>
+          <w:rtl w:val="0"/>
+        </w:rPr>
+      </w:r>
+    </w:p>
+    <w:p>
+      <w:pPr>
+        <w:rPr>
+          <w:b w:val="1"/>
+          <w:color w:val="222222"/>
+          <w:sz w:val="30"/>
+          <w:szCs w:val="30"/>
+          <w:highlight w:val="white"/>
+        </w:rPr>
+      </w:pPr>
+      <w:r>
+        <w:rPr>
+          <w:b w:val="1"/>
+          <w:color w:val="222222"/>
+          <w:sz w:val="30"/>
+          <w:szCs w:val="30"/>
+          <w:highlight w:val="white"/>
+          <w:rtl w:val="0"/>
+        </w:rPr>
+        <w:t xml:space="preserve">#to show segmentation fault using SIGSEGV</w:t>
+      </w:r>
+    </w:p>
+    <w:p>
+      <w:pPr>
+        <w:rPr>
+          <w:b w:val="1"/>
+          <w:color w:val="222222"/>
+          <w:sz w:val="30"/>
+          <w:szCs w:val="30"/>
+          <w:highlight w:val="white"/>
+        </w:rPr>
+      </w:pPr>
+      <w:r>
+        <w:rPr>
+          <w:b w:val="1"/>
+          <w:color w:val="222222"/>
+          <w:sz w:val="30"/>
+          <w:szCs w:val="30"/>
+          <w:highlight w:val="white"/>
+        </w:rPr>
+        <w:drawing>
+          <wp:inline distB="114300" distT="114300" distL="114300" distR="114300">
+            <wp:extent cx="4019550" cy="904875"/>
+            <wp:effectExtent b="0" l="0" r="0" t="0"/>
+            <wp:docPr id="20" name="image15.png"/>
+            <a:graphic>
+              <a:graphicData uri="http://schemas.openxmlformats.org/drawingml/2006/picture">
+                <pic:pic>
+                  <pic:nvPicPr>
+                    <pic:cNvPr id="0" name="image15.png"/>
+                    <pic:cNvPicPr preferRelativeResize="0"/>
+                  </pic:nvPicPr>
+                  <pic:blipFill>
+                    <a:blip r:embed="rId24"/>
+                    <a:srcRect b="0" l="0" r="0" t="0"/>
+                    <a:stretch>
+                      <a:fillRect/>
+                    </a:stretch>
+                  </pic:blipFill>
+                  <pic:spPr>
+                    <a:xfrm>
+                      <a:off x="0" y="0"/>
+                      <a:ext cx="4019550" cy="904875"/>
+                    </a:xfrm>
+                    <a:prstGeom prst="rect"/>
+                    <a:ln/>
+                  </pic:spPr>
+                </pic:pic>
+              </a:graphicData>
+            </a:graphic>
+          </wp:inline>
+        </w:drawing>
+      </w:r>
+      <w:r>
+        <w:rPr>
+          <w:rtl w:val="0"/>
+        </w:rPr>
+      </w:r>
+    </w:p>
+    <w:p>
+      <w:pPr>
+        <w:rPr>
+          <w:b w:val="1"/>
+          <w:color w:val="222222"/>
+          <w:sz w:val="30"/>
+          <w:szCs w:val="30"/>
+          <w:highlight w:val="white"/>
+        </w:rPr>
+      </w:pPr>
+      <w:r>
+        <w:rPr>
+          <w:rtl w:val="0"/>
+        </w:rPr>
+      </w:r>
+    </w:p>
+    <w:p>
+      <w:pPr>
+        <w:rPr>
+          <w:b w:val="1"/>
+          <w:color w:val="222222"/>
+          <w:sz w:val="30"/>
+          <w:szCs w:val="30"/>
+          <w:highlight w:val="white"/>
+        </w:rPr>
+      </w:pPr>
+      <w:r>
+        <w:rPr>
+          <w:rtl w:val="0"/>
+        </w:rPr>
+      </w:r>
+    </w:p>
+    <w:p>
+      <w:pPr>
+        <w:rPr>
+          <w:b w:val="1"/>
+          <w:color w:val="222222"/>
+          <w:sz w:val="30"/>
+          <w:szCs w:val="30"/>
+          <w:highlight w:val="white"/>
+        </w:rPr>
+      </w:pPr>
+      <w:r>
+        <w:rPr>
+          <w:b w:val="1"/>
+          <w:color w:val="222222"/>
+          <w:sz w:val="30"/>
+          <w:szCs w:val="30"/>
+          <w:highlight w:val="white"/>
+          <w:rtl w:val="0"/>
+        </w:rPr>
+        <w:t xml:space="preserve">#SIGINT and SIGSEGV</w:t>
+      </w:r>
+    </w:p>
+    <w:p>
+      <w:pPr>
+        <w:rPr>
+          <w:b w:val="1"/>
+          <w:color w:val="222222"/>
+          <w:sz w:val="30"/>
+          <w:szCs w:val="30"/>
+          <w:highlight w:val="white"/>
+        </w:rPr>
+      </w:pPr>
+      <w:r>
+        <w:rPr>
+          <w:b w:val="1"/>
+          <w:color w:val="222222"/>
+          <w:sz w:val="30"/>
+          <w:szCs w:val="30"/>
+          <w:highlight w:val="white"/>
+        </w:rPr>
+        <w:drawing>
+          <wp:inline distB="114300" distT="114300" distL="114300" distR="114300">
+            <wp:extent cx="5353050" cy="3962400"/>
+            <wp:effectExtent b="0" l="0" r="0" t="0"/>
+            <wp:docPr id="1" name="image11.png"/>
+            <a:graphic>
+              <a:graphicData uri="http://schemas.openxmlformats.org/drawingml/2006/picture">
+                <pic:pic>
+                  <pic:nvPicPr>
+                    <pic:cNvPr id="0" name="image11.png"/>
+                    <pic:cNvPicPr preferRelativeResize="0"/>
+                  </pic:nvPicPr>
+                  <pic:blipFill>
+                    <a:blip r:embed="rId25"/>
+                    <a:srcRect b="0" l="0" r="0" t="0"/>
+                    <a:stretch>
+                      <a:fillRect/>
+                    </a:stretch>
+                  </pic:blipFill>
+                  <pic:spPr>
+                    <a:xfrm>
+                      <a:off x="0" y="0"/>
+                      <a:ext cx="5353050" cy="3962400"/>
+                    </a:xfrm>
+                    <a:prstGeom prst="rect"/>
+                    <a:ln/>
+                  </pic:spPr>
+                </pic:pic>
+              </a:graphicData>
+            </a:graphic>
+          </wp:inline>
+        </w:drawing>
+      </w:r>
+      <w:r>
+        <w:rPr>
+          <w:rtl w:val="0"/>
+        </w:rPr>
+      </w:r>
+    </w:p>
+    <w:p>
+      <w:pPr>
+        <w:rPr>
+          <w:b w:val="1"/>
+          <w:color w:val="222222"/>
+          <w:sz w:val="30"/>
+          <w:szCs w:val="30"/>
+          <w:highlight w:val="white"/>
+        </w:rPr>
+      </w:pPr>
+      <w:r>
+        <w:rPr>
+          <w:rtl w:val="0"/>
+        </w:rPr>
+      </w:r>
+    </w:p>
+    <w:p>
+      <w:pPr>
+        <w:rPr>
+          <w:b w:val="1"/>
+          <w:color w:val="222222"/>
+          <w:sz w:val="30"/>
+          <w:szCs w:val="30"/>
+          <w:highlight w:val="white"/>
+        </w:rPr>
+      </w:pPr>
+      <w:r>
+        <w:rPr>
+          <w:b w:val="1"/>
+          <w:color w:val="222222"/>
+          <w:sz w:val="30"/>
+          <w:szCs w:val="30"/>
+          <w:highlight w:val="white"/>
+        </w:rPr>
+        <w:drawing>
+          <wp:inline distB="114300" distT="114300" distL="114300" distR="114300">
+            <wp:extent cx="5943600" cy="635000"/>
+            <wp:effectExtent b="0" l="0" r="0" t="0"/>
+            <wp:docPr id="5" name="image14.png"/>
+            <a:graphic>
+              <a:graphicData uri="http://schemas.openxmlformats.org/drawingml/2006/picture">
+                <pic:pic>
+                  <pic:nvPicPr>
+                    <pic:cNvPr id="0" name="image14.png"/>
+                    <pic:cNvPicPr preferRelativeResize="0"/>
+                  </pic:nvPicPr>
+                  <pic:blipFill>
+                    <a:blip r:embed="rId26"/>
+                    <a:srcRect b="0" l="0" r="0" t="0"/>
+                    <a:stretch>
+                      <a:fillRect/>
+                    </a:stretch>
+                  </pic:blipFill>
+                  <pic:spPr>
+                    <a:xfrm>
+                      <a:off x="0" y="0"/>
+                      <a:ext cx="5943600" cy="635000"/>
+                    </a:xfrm>
+                    <a:prstGeom prst="rect"/>
+                    <a:ln/>
+                  </pic:spPr>
+                </pic:pic>
+              </a:graphicData>
+            </a:graphic>
+          </wp:inline>
+        </w:drawing>
+      </w:r>
+      <w:r>
+        <w:rPr>
+          <w:rtl w:val="0"/>
+        </w:rPr>
+      </w:r>
+    </w:p>
+    <w:p>
+      <w:pPr>
+        <w:rPr>
+          <w:b w:val="1"/>
+          <w:color w:val="222222"/>
+          <w:sz w:val="30"/>
+          <w:szCs w:val="30"/>
+          <w:highlight w:val="white"/>
+        </w:rPr>
+      </w:pPr>
+      <w:r>
+        <w:rPr>
+          <w:rtl w:val="0"/>
+        </w:rPr>
+      </w:r>
+    </w:p>
+    <w:p>
+      <w:pPr>
+        <w:rPr>
+          <w:b w:val="1"/>
+          <w:color w:val="222222"/>
+          <w:sz w:val="30"/>
+          <w:szCs w:val="30"/>
+          <w:highlight w:val="white"/>
+        </w:rPr>
+      </w:pPr>
+      <w:r>
+        <w:rPr>
+          <w:rtl w:val="0"/>
+        </w:rPr>
+      </w:r>
+    </w:p>
+    <w:p>
+      <w:pPr>
+        <w:rPr>
+          <w:b w:val="1"/>
+          <w:color w:val="222222"/>
+          <w:sz w:val="30"/>
+          <w:szCs w:val="30"/>
+          <w:highlight w:val="white"/>
+        </w:rPr>
+      </w:pPr>
+      <w:r>
+        <w:rPr>
+          <w:rtl w:val="0"/>
+        </w:rPr>
+      </w:r>
+    </w:p>
     <w:sectPr>
       <w:pgSz w:h="15840" w:w="12240" w:orient="portrait"/>
       <w:pgMar w:bottom="1440" w:top="1440" w:left="1440" w:right="1440" w:header="720" w:footer="720"/>
@@ -2245,7 +3236,121 @@
 </file>
 
 <file path=word/numbering.xml><?xml version="1.0" encoding="utf-8"?>
-<w:numbering xmlns:mc="http://schemas.openxmlformats.org/markup-compatibility/2006" xmlns:o="urn:schemas-microsoft-com:office:office" xmlns:r="http://schemas.openxmlformats.org/officeDocument/2006/relationships" xmlns:m="http://schemas.openxmlformats.org/officeDocument/2006/math" xmlns:v="urn:schemas-microsoft-com:vml" xmlns:wp="http://schemas.openxmlformats.org/drawingml/2006/wordprocessingDrawing" xmlns:w10="urn:schemas-microsoft-com:office:word" xmlns:w="http://schemas.openxmlformats.org/wordprocessingml/2006/main" xmlns:wne="http://schemas.microsoft.com/office/word/2006/wordml" xmlns:sl="http://schemas.openxmlformats.org/schemaLibrary/2006/main" xmlns:a="http://schemas.openxmlformats.org/drawingml/2006/main" xmlns:pic="http://schemas.openxmlformats.org/drawingml/2006/picture" xmlns:c="http://schemas.openxmlformats.org/drawingml/2006/chart" xmlns:lc="http://schemas.openxmlformats.org/drawingml/2006/lockedCanvas" xmlns:dgm="http://schemas.openxmlformats.org/drawingml/2006/diagram" xmlns:wps="http://schemas.microsoft.com/office/word/2010/wordprocessingShape" xmlns:wpg="http://schemas.microsoft.com/office/word/2010/wordprocessingGroup" xmlns:w14="http://schemas.microsoft.com/office/word/2010/wordml" xmlns:w15="http://schemas.microsoft.com/office/word/2012/wordml" xmlns:w16="http://schemas.microsoft.com/office/word/2018/wordml" xmlns:w16cex="http://schemas.microsoft.com/office/word/2018/wordml/cex" xmlns:w16cid="http://schemas.microsoft.com/office/word/2016/wordml/cid" xmlns:cr="http://schemas.microsoft.com/office/comments/2020/reactions"/>
+<w:numbering xmlns:mc="http://schemas.openxmlformats.org/markup-compatibility/2006" xmlns:o="urn:schemas-microsoft-com:office:office" xmlns:r="http://schemas.openxmlformats.org/officeDocument/2006/relationships" xmlns:m="http://schemas.openxmlformats.org/officeDocument/2006/math" xmlns:v="urn:schemas-microsoft-com:vml" xmlns:wp="http://schemas.openxmlformats.org/drawingml/2006/wordprocessingDrawing" xmlns:w10="urn:schemas-microsoft-com:office:word" xmlns:w="http://schemas.openxmlformats.org/wordprocessingml/2006/main" xmlns:wne="http://schemas.microsoft.com/office/word/2006/wordml" xmlns:sl="http://schemas.openxmlformats.org/schemaLibrary/2006/main" xmlns:a="http://schemas.openxmlformats.org/drawingml/2006/main" xmlns:pic="http://schemas.openxmlformats.org/drawingml/2006/picture" xmlns:c="http://schemas.openxmlformats.org/drawingml/2006/chart" xmlns:lc="http://schemas.openxmlformats.org/drawingml/2006/lockedCanvas" xmlns:dgm="http://schemas.openxmlformats.org/drawingml/2006/diagram" xmlns:wps="http://schemas.microsoft.com/office/word/2010/wordprocessingShape" xmlns:wpg="http://schemas.microsoft.com/office/word/2010/wordprocessingGroup" xmlns:w14="http://schemas.microsoft.com/office/word/2010/wordml" xmlns:w15="http://schemas.microsoft.com/office/word/2012/wordml" xmlns:w16="http://schemas.microsoft.com/office/word/2018/wordml" xmlns:w16cex="http://schemas.microsoft.com/office/word/2018/wordml/cex" xmlns:w16cid="http://schemas.microsoft.com/office/word/2016/wordml/cid" xmlns:cr="http://schemas.microsoft.com/office/comments/2020/reactions">
+  <w:abstractNum w:abstractNumId="1">
+    <w:lvl w:ilvl="0">
+      <w:start w:val="1"/>
+      <w:numFmt w:val="bullet"/>
+      <w:lvlText w:val="-"/>
+      <w:lvlJc w:val="left"/>
+      <w:pPr>
+        <w:ind w:left="720" w:hanging="360"/>
+      </w:pPr>
+      <w:rPr>
+        <w:u w:val="none"/>
+      </w:rPr>
+    </w:lvl>
+    <w:lvl w:ilvl="1">
+      <w:start w:val="1"/>
+      <w:numFmt w:val="bullet"/>
+      <w:lvlText w:val="-"/>
+      <w:lvlJc w:val="left"/>
+      <w:pPr>
+        <w:ind w:left="1440" w:hanging="360"/>
+      </w:pPr>
+      <w:rPr>
+        <w:u w:val="none"/>
+      </w:rPr>
+    </w:lvl>
+    <w:lvl w:ilvl="2">
+      <w:start w:val="1"/>
+      <w:numFmt w:val="bullet"/>
+      <w:lvlText w:val="-"/>
+      <w:lvlJc w:val="left"/>
+      <w:pPr>
+        <w:ind w:left="2160" w:hanging="360"/>
+      </w:pPr>
+      <w:rPr>
+        <w:u w:val="none"/>
+      </w:rPr>
+    </w:lvl>
+    <w:lvl w:ilvl="3">
+      <w:start w:val="1"/>
+      <w:numFmt w:val="bullet"/>
+      <w:lvlText w:val="-"/>
+      <w:lvlJc w:val="left"/>
+      <w:pPr>
+        <w:ind w:left="2880" w:hanging="360"/>
+      </w:pPr>
+      <w:rPr>
+        <w:u w:val="none"/>
+      </w:rPr>
+    </w:lvl>
+    <w:lvl w:ilvl="4">
+      <w:start w:val="1"/>
+      <w:numFmt w:val="bullet"/>
+      <w:lvlText w:val="-"/>
+      <w:lvlJc w:val="left"/>
+      <w:pPr>
+        <w:ind w:left="3600" w:hanging="360"/>
+      </w:pPr>
+      <w:rPr>
+        <w:u w:val="none"/>
+      </w:rPr>
+    </w:lvl>
+    <w:lvl w:ilvl="5">
+      <w:start w:val="1"/>
+      <w:numFmt w:val="bullet"/>
+      <w:lvlText w:val="-"/>
+      <w:lvlJc w:val="left"/>
+      <w:pPr>
+        <w:ind w:left="4320" w:hanging="360"/>
+      </w:pPr>
+      <w:rPr>
+        <w:u w:val="none"/>
+      </w:rPr>
+    </w:lvl>
+    <w:lvl w:ilvl="6">
+      <w:start w:val="1"/>
+      <w:numFmt w:val="bullet"/>
+      <w:lvlText w:val="-"/>
+      <w:lvlJc w:val="left"/>
+      <w:pPr>
+        <w:ind w:left="5040" w:hanging="360"/>
+      </w:pPr>
+      <w:rPr>
+        <w:u w:val="none"/>
+      </w:rPr>
+    </w:lvl>
+    <w:lvl w:ilvl="7">
+      <w:start w:val="1"/>
+      <w:numFmt w:val="bullet"/>
+      <w:lvlText w:val="-"/>
+      <w:lvlJc w:val="left"/>
+      <w:pPr>
+        <w:ind w:left="5760" w:hanging="360"/>
+      </w:pPr>
+      <w:rPr>
+        <w:u w:val="none"/>
+      </w:rPr>
+    </w:lvl>
+    <w:lvl w:ilvl="8">
+      <w:start w:val="1"/>
+      <w:numFmt w:val="bullet"/>
+      <w:lvlText w:val="-"/>
+      <w:lvlJc w:val="left"/>
+      <w:pPr>
+        <w:ind w:left="6480" w:hanging="360"/>
+      </w:pPr>
+      <w:rPr>
+        <w:u w:val="none"/>
+      </w:rPr>
+    </w:lvl>
+  </w:abstractNum>
+  <w:num w:numId="1">
+    <w:abstractNumId w:val="1"/>
+  </w:num>
+</w:numbering>
 </file>
 
 <file path=word/styles.xml><?xml version="1.0" encoding="utf-8"?>

</xml_diff>